<commit_message>
add mock, user cases for login, introduction, tech
</commit_message>
<xml_diff>
--- a/HLD.docx
+++ b/HLD.docx
@@ -1,36 +1,367 @@
 
 <file path=word/document.xml><?xml version="1.0" encoding="utf-8"?>
-<w:document xmlns:wpc="http://schemas.microsoft.com/office/word/2010/wordprocessingCanvas" xmlns:cx="http://schemas.microsoft.com/office/drawing/2014/chartex" xmlns:cx1="http://schemas.microsoft.com/office/drawing/2015/9/8/chartex" xmlns:cx2="http://schemas.microsoft.com/office/drawing/2015/10/21/chartex" xmlns:cx3="http://schemas.microsoft.com/office/drawing/2016/5/9/chartex" xmlns:cx4="http://schemas.microsoft.com/office/drawing/2016/5/10/chartex" xmlns:cx5="http://schemas.microsoft.com/office/drawing/2016/5/11/chartex" xmlns:cx6="http://schemas.microsoft.com/office/drawing/2016/5/12/chartex" xmlns:cx7="http://schemas.microsoft.com/office/drawing/2016/5/13/chartex" xmlns:cx8="http://schemas.microsoft.com/office/drawing/2016/5/14/chartex" xmlns:mc="http://schemas.openxmlformats.org/markup-compatibility/2006" xmlns:aink="http://schemas.microsoft.com/office/drawing/2016/ink" xmlns:am3d="http://schemas.microsoft.com/office/drawing/2017/model3d" xmlns:o="urn:schemas-microsoft-com:office:office" xmlns:r="http://schemas.openxmlformats.org/officeDocument/2006/relationships" xmlns:m="http://schemas.openxmlformats.org/officeDocument/2006/math" xmlns:v="urn:schemas-microsoft-com:vml" xmlns:wp14="http://schemas.microsoft.com/office/word/2010/wordprocessingDrawing" xmlns:wp="http://schemas.openxmlformats.org/drawingml/2006/wordprocessingDrawing" xmlns:w10="urn:schemas-microsoft-com:office:word" xmlns:w="http://schemas.openxmlformats.org/wordprocessingml/2006/main" xmlns:w14="http://schemas.microsoft.com/office/word/2010/wordml" xmlns:w15="http://schemas.microsoft.com/office/word/2012/wordml" xmlns:w16cex="http://schemas.microsoft.com/office/word/2018/wordml/cex" xmlns:w16cid="http://schemas.microsoft.com/office/word/2016/wordml/cid" xmlns:w16="http://schemas.microsoft.com/office/word/2018/wordml" xmlns:w16sdtdh="http://schemas.microsoft.com/office/word/2020/wordml/sdtdatahash" xmlns:w16se="http://schemas.microsoft.com/office/word/2015/wordml/symex" xmlns:wpg="http://schemas.microsoft.com/office/word/2010/wordprocessingGroup" xmlns:wpi="http://schemas.microsoft.com/office/word/2010/wordprocessingInk" xmlns:wne="http://schemas.microsoft.com/office/word/2006/wordml" xmlns:wps="http://schemas.microsoft.com/office/word/2010/wordprocessingShape" mc:Ignorable="w14 w15 w16se w16cid w16 w16cex w16sdtdh wp14">
+<w:document xmlns:wpc="http://schemas.microsoft.com/office/word/2010/wordprocessingCanvas" xmlns:cx="http://schemas.microsoft.com/office/drawing/2014/chartex" xmlns:cx1="http://schemas.microsoft.com/office/drawing/2015/9/8/chartex" xmlns:cx2="http://schemas.microsoft.com/office/drawing/2015/10/21/chartex" xmlns:cx3="http://schemas.microsoft.com/office/drawing/2016/5/9/chartex" xmlns:cx4="http://schemas.microsoft.com/office/drawing/2016/5/10/chartex" xmlns:cx5="http://schemas.microsoft.com/office/drawing/2016/5/11/chartex" xmlns:cx6="http://schemas.microsoft.com/office/drawing/2016/5/12/chartex" xmlns:cx7="http://schemas.microsoft.com/office/drawing/2016/5/13/chartex" xmlns:cx8="http://schemas.microsoft.com/office/drawing/2016/5/14/chartex" xmlns:mc="http://schemas.openxmlformats.org/markup-compatibility/2006" xmlns:aink="http://schemas.microsoft.com/office/drawing/2016/ink" xmlns:am3d="http://schemas.microsoft.com/office/drawing/2017/model3d" xmlns:o="urn:schemas-microsoft-com:office:office" xmlns:oel="http://schemas.microsoft.com/office/2019/extlst" xmlns:r="http://schemas.openxmlformats.org/officeDocument/2006/relationships" xmlns:m="http://schemas.openxmlformats.org/officeDocument/2006/math" xmlns:v="urn:schemas-microsoft-com:vml" xmlns:wp14="http://schemas.microsoft.com/office/word/2010/wordprocessingDrawing" xmlns:wp="http://schemas.openxmlformats.org/drawingml/2006/wordprocessingDrawing" xmlns:w10="urn:schemas-microsoft-com:office:word" xmlns:w="http://schemas.openxmlformats.org/wordprocessingml/2006/main" xmlns:w14="http://schemas.microsoft.com/office/word/2010/wordml" xmlns:w15="http://schemas.microsoft.com/office/word/2012/wordml" xmlns:w16cex="http://schemas.microsoft.com/office/word/2018/wordml/cex" xmlns:w16cid="http://schemas.microsoft.com/office/word/2016/wordml/cid" xmlns:w16="http://schemas.microsoft.com/office/word/2018/wordml" xmlns:w16sdtdh="http://schemas.microsoft.com/office/word/2020/wordml/sdtdatahash" xmlns:w16se="http://schemas.microsoft.com/office/word/2015/wordml/symex" xmlns:wpg="http://schemas.microsoft.com/office/word/2010/wordprocessingGroup" xmlns:wpi="http://schemas.microsoft.com/office/word/2010/wordprocessingInk" xmlns:wne="http://schemas.microsoft.com/office/word/2006/wordml" xmlns:wps="http://schemas.microsoft.com/office/word/2010/wordprocessingShape" mc:Ignorable="w14 w15 w16se w16cid w16 w16cex w16sdtdh wp14">
   <w:body>
-    <w:p/>
-    <w:p/>
-    <w:p/>
-    <w:p/>
-    <w:p/>
-    <w:p/>
-    <w:p/>
-    <w:p/>
-    <w:p/>
-    <w:p/>
-    <w:p/>
-    <w:p/>
-    <w:p/>
-    <w:p/>
-    <w:p/>
-    <w:p/>
-    <w:p/>
-    <w:p/>
-    <w:p/>
-    <w:p/>
-    <w:p/>
-    <w:p/>
-    <w:p/>
-    <w:p/>
-    <w:p/>
-    <w:p/>
-    <w:p/>
-    <w:p/>
-    <w:p/>
+    <w:p>
+      <w:pPr>
+        <w:rPr>
+          <w:b/>
+          <w:bCs/>
+          <w:color w:val="2F5496" w:themeColor="accent1" w:themeShade="BF"/>
+          <w:sz w:val="32"/>
+          <w:szCs w:val="32"/>
+        </w:rPr>
+      </w:pPr>
+      <w:bookmarkStart w:id="0" w:name="_ne52a7esin8h" w:colFirst="0" w:colLast="0"/>
+      <w:bookmarkEnd w:id="0"/>
+      <w:r>
+        <w:rPr>
+          <w:rFonts w:ascii="Gisha" w:eastAsia="Gisha" w:hAnsi="Gisha" w:cs="Gisha"/>
+          <w:b/>
+          <w:bCs/>
+          <w:color w:val="2F5496" w:themeColor="accent1" w:themeShade="BF"/>
+          <w:sz w:val="32"/>
+          <w:szCs w:val="32"/>
+        </w:rPr>
+        <w:t>High-Level Design</w:t>
+      </w:r>
+      <w:r>
+        <w:rPr>
+          <w:rFonts w:ascii="Gisha" w:eastAsia="Gisha" w:hAnsi="Gisha" w:cs="Gisha"/>
+          <w:b/>
+          <w:bCs/>
+          <w:color w:val="2F5496" w:themeColor="accent1" w:themeShade="BF"/>
+          <w:sz w:val="32"/>
+          <w:szCs w:val="32"/>
+        </w:rPr>
+        <w:t xml:space="preserve">: Woof Wisdom </w:t>
+      </w:r>
+    </w:p>
+    <w:p>
+      <w:pPr>
+        <w:pStyle w:val="Heading1"/>
+        <w:rPr>
+          <w:rFonts w:ascii="Gisha" w:hAnsi="Gisha" w:cs="Gisha"/>
+          <w:u w:val="single"/>
+        </w:rPr>
+      </w:pPr>
+      <w:r>
+        <w:rPr>
+          <w:rFonts w:ascii="Gisha" w:hAnsi="Gisha" w:cs="Gisha"/>
+          <w:u w:val="single"/>
+        </w:rPr>
+        <w:t xml:space="preserve">Introduction </w:t>
+      </w:r>
+    </w:p>
+    <w:p>
+      <w:pPr>
+        <w:spacing w:line="276" w:lineRule="auto"/>
+      </w:pPr>
+      <w:r>
+        <w:t xml:space="preserve">Our app will help pet owners and those who have not yet discovered man's best friend. Our goal in creating the application is to combine several services into one place, accessible, </w:t>
+      </w:r>
+      <w:r>
+        <w:t>interactive,</w:t>
+      </w:r>
+      <w:r>
+        <w:t xml:space="preserve"> and easy to use. The user will be able to get information about the different breeds of dogs, and thus choose the ideal friend that suits his needs. The dog owners will receive a place available for consultation with veterinarians, </w:t>
+      </w:r>
+      <w:r>
+        <w:t>trainers,</w:t>
+      </w:r>
+      <w:r>
+        <w:t xml:space="preserve"> and dogsitters, as well as be able to track the vaccinations that have been done, and those that are to be done, all with the help of notifications in the user's google </w:t>
+      </w:r>
+      <w:r>
+        <w:t>calendar</w:t>
+      </w:r>
+      <w:r>
+        <w:t xml:space="preserve">. Another and very effective feature </w:t>
+      </w:r>
+      <w:proofErr w:type="gramStart"/>
+      <w:r>
+        <w:t>is</w:t>
+      </w:r>
+      <w:proofErr w:type="gramEnd"/>
+      <w:r>
+        <w:t xml:space="preserve"> </w:t>
+      </w:r>
+      <w:r>
+        <w:t xml:space="preserve">image processing of the dog's </w:t>
+      </w:r>
+      <w:r>
+        <w:t>stool</w:t>
+      </w:r>
+      <w:r>
+        <w:t>/vomit to get an analysis of the problem and a solution for it. All in all, this is an application designed to help us help and give the best answer to our best friend, our dog.</w:t>
+      </w:r>
+    </w:p>
+    <w:p>
+      <w:pPr>
+        <w:pStyle w:val="Heading2"/>
+        <w:rPr>
+          <w:rFonts w:ascii="Gisha" w:hAnsi="Gisha" w:cs="Gisha"/>
+          <w:sz w:val="32"/>
+          <w:szCs w:val="32"/>
+          <w:u w:val="single"/>
+        </w:rPr>
+      </w:pPr>
+      <w:r>
+        <w:rPr>
+          <w:rFonts w:ascii="Gisha" w:hAnsi="Gisha" w:cs="Gisha"/>
+          <w:sz w:val="32"/>
+          <w:szCs w:val="32"/>
+          <w:u w:val="single"/>
+        </w:rPr>
+        <w:t>Main Components</w:t>
+      </w:r>
+    </w:p>
+    <w:p>
+      <w:pPr>
+        <w:spacing w:line="276" w:lineRule="auto"/>
+      </w:pPr>
+      <w:r>
+        <w:t>Our system will include the following main components:</w:t>
+      </w:r>
+    </w:p>
+    <w:p>
+      <w:pPr>
+        <w:numPr>
+          <w:ilvl w:val="0"/>
+          <w:numId w:val="2"/>
+        </w:numPr>
+        <w:spacing w:after="0" w:line="276" w:lineRule="auto"/>
+      </w:pPr>
+      <w:r>
+        <w:t>UI</w:t>
+      </w:r>
+      <w:r>
+        <w:t xml:space="preserve"> - That will be used to interface between the user and the </w:t>
+      </w:r>
+      <w:r>
+        <w:t>application</w:t>
+      </w:r>
+      <w:r>
+        <w:t xml:space="preserve">. It will show all the information the </w:t>
+      </w:r>
+      <w:r>
+        <w:t>application</w:t>
+      </w:r>
+      <w:r>
+        <w:t xml:space="preserve"> holds</w:t>
+      </w:r>
+      <w:r>
+        <w:t>.</w:t>
+      </w:r>
+    </w:p>
+    <w:p>
+      <w:pPr>
+        <w:numPr>
+          <w:ilvl w:val="0"/>
+          <w:numId w:val="2"/>
+        </w:numPr>
+        <w:spacing w:after="0" w:line="276" w:lineRule="auto"/>
+      </w:pPr>
+      <w:r>
+        <w:t>API for UI</w:t>
+      </w:r>
+      <w:r>
+        <w:t xml:space="preserve"> - A </w:t>
+      </w:r>
+      <w:r>
+        <w:t>REST</w:t>
+      </w:r>
+      <w:r>
+        <w:t xml:space="preserve"> API used by the </w:t>
+      </w:r>
+      <w:r>
+        <w:t>UI,</w:t>
+      </w:r>
+      <w:r>
+        <w:t xml:space="preserve"> and it will interface between the UI and the backend</w:t>
+      </w:r>
+      <w:r>
+        <w:t>.</w:t>
+      </w:r>
+    </w:p>
+    <w:p>
+      <w:pPr>
+        <w:numPr>
+          <w:ilvl w:val="0"/>
+          <w:numId w:val="2"/>
+        </w:numPr>
+        <w:spacing w:after="0" w:line="276" w:lineRule="auto"/>
+      </w:pPr>
+      <w:r>
+        <w:t>Logical Processor</w:t>
+      </w:r>
+      <w:r>
+        <w:t xml:space="preserve"> - Responsible for the communication with the UI (using the API, based on the UI’s requests), with the </w:t>
+      </w:r>
+      <w:r>
+        <w:t>Google geolocation, and Google calendar</w:t>
+      </w:r>
+      <w:r>
+        <w:t>, and with the DB that holds the information.</w:t>
+      </w:r>
+    </w:p>
+    <w:p>
+      <w:pPr>
+        <w:numPr>
+          <w:ilvl w:val="0"/>
+          <w:numId w:val="2"/>
+        </w:numPr>
+        <w:spacing w:after="0" w:line="276" w:lineRule="auto"/>
+      </w:pPr>
+      <w:r>
+        <w:t>DB</w:t>
+      </w:r>
+      <w:r>
+        <w:t xml:space="preserve"> - The DB will save all the information of the entities saved in the system.</w:t>
+      </w:r>
+    </w:p>
+    <w:p/>
+    <w:p>
+      <w:pPr>
+        <w:pStyle w:val="Heading2"/>
+        <w:rPr>
+          <w:rFonts w:ascii="Gisha" w:hAnsi="Gisha" w:cs="Gisha"/>
+          <w:sz w:val="32"/>
+          <w:szCs w:val="32"/>
+          <w:u w:val="single"/>
+        </w:rPr>
+      </w:pPr>
+      <w:r>
+        <w:rPr>
+          <w:rFonts w:ascii="Gisha" w:hAnsi="Gisha" w:cs="Gisha"/>
+          <w:sz w:val="32"/>
+          <w:szCs w:val="32"/>
+          <w:u w:val="single"/>
+        </w:rPr>
+        <w:t>Front-End and Back-End Technologies</w:t>
+      </w:r>
+    </w:p>
+    <w:p>
+      <w:pPr>
+        <w:spacing w:after="0" w:line="276" w:lineRule="auto"/>
+      </w:pPr>
+      <w:r>
+        <w:t xml:space="preserve">For the </w:t>
+      </w:r>
+      <w:r>
+        <w:t>Front-end technologies</w:t>
+      </w:r>
+      <w:r>
+        <w:t>:</w:t>
+      </w:r>
+    </w:p>
+    <w:p>
+      <w:pPr>
+        <w:spacing w:after="0" w:line="276" w:lineRule="auto"/>
+      </w:pPr>
+      <w:r>
+        <w:t>Java (for writing the app logic</w:t>
+      </w:r>
+      <w:r>
+        <w:t>)</w:t>
+      </w:r>
+    </w:p>
+    <w:p>
+      <w:pPr>
+        <w:spacing w:after="0" w:line="276" w:lineRule="auto"/>
+      </w:pPr>
+      <w:r>
+        <w:t>XML (for designing the app's user interface)</w:t>
+      </w:r>
+    </w:p>
+    <w:p>
+      <w:pPr>
+        <w:spacing w:after="0" w:line="276" w:lineRule="auto"/>
+      </w:pPr>
+      <w:r>
+        <w:t>Android SDK (for interacting with the device's hardware and other software components).</w:t>
+      </w:r>
+    </w:p>
+    <w:p>
+      <w:pPr>
+        <w:spacing w:after="0" w:line="276" w:lineRule="auto"/>
+      </w:pPr>
+      <w:r>
+        <w:t xml:space="preserve">For the </w:t>
+      </w:r>
+      <w:r>
+        <w:t xml:space="preserve">Back-end technologies </w:t>
+      </w:r>
+      <w:r>
+        <w:t>:</w:t>
+      </w:r>
+    </w:p>
+    <w:p>
+      <w:pPr>
+        <w:spacing w:after="0" w:line="276" w:lineRule="auto"/>
+      </w:pPr>
+      <w:r>
+        <w:t xml:space="preserve">SQLite - for the </w:t>
+      </w:r>
+      <w:r>
+        <w:t>database to store and retrieve data</w:t>
+      </w:r>
+    </w:p>
+    <w:p>
+      <w:pPr>
+        <w:spacing w:after="0" w:line="276" w:lineRule="auto"/>
+      </w:pPr>
+      <w:r>
+        <w:t xml:space="preserve">server-side </w:t>
+      </w:r>
+      <w:r>
+        <w:t xml:space="preserve">will be in JAVA </w:t>
+      </w:r>
+      <w:r>
+        <w:t xml:space="preserve">to interact with the </w:t>
+      </w:r>
+      <w:r>
+        <w:t>application</w:t>
+      </w:r>
+      <w:r>
+        <w:t xml:space="preserve"> and database and to handle business logic.</w:t>
+      </w:r>
+    </w:p>
+    <w:p/>
+    <w:p/>
+    <w:p/>
+    <w:p/>
+    <w:p/>
+    <w:p/>
+    <w:p>
+      <w:pPr>
+        <w:pStyle w:val="Heading2"/>
+        <w:rPr>
+          <w:rFonts w:ascii="Gisha" w:hAnsi="Gisha" w:cs="Gisha"/>
+          <w:sz w:val="32"/>
+          <w:szCs w:val="32"/>
+          <w:u w:val="single"/>
+        </w:rPr>
+      </w:pPr>
+      <w:r>
+        <w:rPr>
+          <w:rFonts w:ascii="Gisha" w:hAnsi="Gisha" w:cs="Gisha"/>
+          <w:sz w:val="32"/>
+          <w:szCs w:val="32"/>
+          <w:u w:val="single"/>
+        </w:rPr>
+        <w:lastRenderedPageBreak/>
+        <w:t>Use Cases</w:t>
+      </w:r>
+    </w:p>
+    <w:p>
+      <w:pPr>
+        <w:spacing w:line="360" w:lineRule="auto"/>
+      </w:pPr>
+      <w:r>
+        <w:t>The primary use cases will be:</w:t>
+      </w:r>
+    </w:p>
     <w:p>
       <w:pPr>
         <w:pStyle w:val="ListParagraph"/>
@@ -43,7 +374,6 @@
         <w:rPr>
           <w:noProof/>
         </w:rPr>
-        <w:lastRenderedPageBreak/>
         <w:drawing>
           <wp:anchor distT="0" distB="0" distL="114300" distR="114300" simplePos="0" relativeHeight="251658240" behindDoc="1" locked="0" layoutInCell="1" allowOverlap="1" wp14:anchorId="04FA5EB0" wp14:editId="3C3C4BC9">
             <wp:simplePos x="0" y="0"/>
@@ -164,9 +494,6 @@
         <w:t xml:space="preserve">Forums </w:t>
       </w:r>
     </w:p>
-    <w:p/>
-    <w:p/>
-    <w:p/>
     <w:p/>
     <w:p/>
     <w:p/>
@@ -496,7 +823,7 @@
           <w:noProof/>
         </w:rPr>
         <w:drawing>
-          <wp:anchor distT="0" distB="0" distL="114300" distR="114300" simplePos="0" relativeHeight="251667456" behindDoc="0" locked="0" layoutInCell="1" allowOverlap="1" wp14:anchorId="7A9FDC68" wp14:editId="1969B48C">
+          <wp:anchor distT="0" distB="0" distL="114300" distR="114300" simplePos="0" relativeHeight="251667456" behindDoc="0" locked="0" layoutInCell="1" allowOverlap="1" wp14:anchorId="7A9FDC68" wp14:editId="31B023CD">
             <wp:simplePos x="0" y="0"/>
             <wp:positionH relativeFrom="column">
               <wp:posOffset>216877</wp:posOffset>
@@ -567,8 +894,573 @@
     <w:p/>
     <w:p/>
     <w:p/>
-    <w:p/>
+    <w:p>
+      <w:pPr>
+        <w:pStyle w:val="ListParagraph"/>
+        <w:numPr>
+          <w:ilvl w:val="0"/>
+          <w:numId w:val="1"/>
+        </w:numPr>
+      </w:pPr>
+      <w:r>
+        <w:rPr>
+          <w:noProof/>
+        </w:rPr>
+        <w:lastRenderedPageBreak/>
+        <w:drawing>
+          <wp:anchor distT="0" distB="0" distL="114300" distR="114300" simplePos="0" relativeHeight="251668480" behindDoc="0" locked="0" layoutInCell="1" allowOverlap="1" wp14:anchorId="572EA3AF" wp14:editId="037A7085">
+            <wp:simplePos x="0" y="0"/>
+            <wp:positionH relativeFrom="column">
+              <wp:posOffset>152958</wp:posOffset>
+            </wp:positionH>
+            <wp:positionV relativeFrom="paragraph">
+              <wp:posOffset>307238</wp:posOffset>
+            </wp:positionV>
+            <wp:extent cx="5943600" cy="3566160"/>
+            <wp:effectExtent l="0" t="0" r="0" b="0"/>
+            <wp:wrapSquare wrapText="bothSides"/>
+            <wp:docPr id="3" name="Picture 3" descr="Chart, box and whisker chart&#10;&#10;Description automatically generated"/>
+            <wp:cNvGraphicFramePr>
+              <a:graphicFrameLocks xmlns:a="http://schemas.openxmlformats.org/drawingml/2006/main" noChangeAspect="1"/>
+            </wp:cNvGraphicFramePr>
+            <a:graphic xmlns:a="http://schemas.openxmlformats.org/drawingml/2006/main">
+              <a:graphicData uri="http://schemas.openxmlformats.org/drawingml/2006/picture">
+                <pic:pic xmlns:pic="http://schemas.openxmlformats.org/drawingml/2006/picture">
+                  <pic:nvPicPr>
+                    <pic:cNvPr id="3" name="Picture 3" descr="Chart, box and whisker chart&#10;&#10;Description automatically generated"/>
+                    <pic:cNvPicPr/>
+                  </pic:nvPicPr>
+                  <pic:blipFill>
+                    <a:blip r:embed="rId14">
+                      <a:extLst>
+                        <a:ext uri="{28A0092B-C50C-407E-A947-70E740481C1C}">
+                          <a14:useLocalDpi xmlns:a14="http://schemas.microsoft.com/office/drawing/2010/main" val="0"/>
+                        </a:ext>
+                      </a:extLst>
+                    </a:blip>
+                    <a:stretch>
+                      <a:fillRect/>
+                    </a:stretch>
+                  </pic:blipFill>
+                  <pic:spPr>
+                    <a:xfrm>
+                      <a:off x="0" y="0"/>
+                      <a:ext cx="5943600" cy="3566160"/>
+                    </a:xfrm>
+                    <a:prstGeom prst="rect">
+                      <a:avLst/>
+                    </a:prstGeom>
+                  </pic:spPr>
+                </pic:pic>
+              </a:graphicData>
+            </a:graphic>
+          </wp:anchor>
+        </w:drawing>
+      </w:r>
+      <w:r>
+        <w:t xml:space="preserve">User Login / sign in </w:t>
+      </w:r>
+    </w:p>
+    <w:p>
+      <w:pPr>
+        <w:pStyle w:val="ListParagraph"/>
+      </w:pPr>
+    </w:p>
+    <w:p/>
+    <w:p/>
+    <w:p/>
+    <w:p/>
+    <w:p/>
+    <w:p/>
+    <w:p/>
+    <w:p/>
+    <w:p/>
+    <w:p/>
+    <w:p/>
+    <w:p/>
+    <w:p/>
+    <w:p>
+      <w:pPr>
+        <w:pStyle w:val="Heading2"/>
+        <w:rPr>
+          <w:rFonts w:ascii="Gisha" w:hAnsi="Gisha" w:cs="Gisha"/>
+          <w:sz w:val="32"/>
+          <w:szCs w:val="32"/>
+          <w:u w:val="single"/>
+        </w:rPr>
+      </w:pPr>
+      <w:r>
+        <w:rPr>
+          <w:rFonts w:ascii="Gisha" w:hAnsi="Gisha" w:cs="Gisha"/>
+          <w:sz w:val="32"/>
+          <w:szCs w:val="32"/>
+          <w:u w:val="single"/>
+        </w:rPr>
+        <w:lastRenderedPageBreak/>
+        <w:t>Mocks: How it is supposed to look</w:t>
+      </w:r>
+    </w:p>
+    <w:p>
+      <w:r>
+        <w:rPr>
+          <w:noProof/>
+        </w:rPr>
+        <w:drawing>
+          <wp:anchor distT="0" distB="0" distL="114300" distR="114300" simplePos="0" relativeHeight="251672576" behindDoc="0" locked="0" layoutInCell="1" allowOverlap="1" wp14:anchorId="20C8C6E2" wp14:editId="01E283A2">
+            <wp:simplePos x="0" y="0"/>
+            <wp:positionH relativeFrom="column">
+              <wp:posOffset>4132580</wp:posOffset>
+            </wp:positionH>
+            <wp:positionV relativeFrom="paragraph">
+              <wp:posOffset>276225</wp:posOffset>
+            </wp:positionV>
+            <wp:extent cx="1257300" cy="2037080"/>
+            <wp:effectExtent l="0" t="0" r="0" b="1270"/>
+            <wp:wrapSquare wrapText="bothSides"/>
+            <wp:docPr id="13" name="Picture 13"/>
+            <wp:cNvGraphicFramePr>
+              <a:graphicFrameLocks xmlns:a="http://schemas.openxmlformats.org/drawingml/2006/main" noChangeAspect="1"/>
+            </wp:cNvGraphicFramePr>
+            <a:graphic xmlns:a="http://schemas.openxmlformats.org/drawingml/2006/main">
+              <a:graphicData uri="http://schemas.openxmlformats.org/drawingml/2006/picture">
+                <pic:pic xmlns:pic="http://schemas.openxmlformats.org/drawingml/2006/picture">
+                  <pic:nvPicPr>
+                    <pic:cNvPr id="0" name="Picture 5"/>
+                    <pic:cNvPicPr>
+                      <a:picLocks noChangeAspect="1" noChangeArrowheads="1"/>
+                    </pic:cNvPicPr>
+                  </pic:nvPicPr>
+                  <pic:blipFill>
+                    <a:blip r:embed="rId15" cstate="print">
+                      <a:extLst>
+                        <a:ext uri="{28A0092B-C50C-407E-A947-70E740481C1C}">
+                          <a14:useLocalDpi xmlns:a14="http://schemas.microsoft.com/office/drawing/2010/main" val="0"/>
+                        </a:ext>
+                      </a:extLst>
+                    </a:blip>
+                    <a:srcRect/>
+                    <a:stretch>
+                      <a:fillRect/>
+                    </a:stretch>
+                  </pic:blipFill>
+                  <pic:spPr bwMode="auto">
+                    <a:xfrm>
+                      <a:off x="0" y="0"/>
+                      <a:ext cx="1257300" cy="2037080"/>
+                    </a:xfrm>
+                    <a:prstGeom prst="rect">
+                      <a:avLst/>
+                    </a:prstGeom>
+                    <a:noFill/>
+                  </pic:spPr>
+                </pic:pic>
+              </a:graphicData>
+            </a:graphic>
+            <wp14:sizeRelH relativeFrom="margin">
+              <wp14:pctWidth>0</wp14:pctWidth>
+            </wp14:sizeRelH>
+            <wp14:sizeRelV relativeFrom="margin">
+              <wp14:pctHeight>0</wp14:pctHeight>
+            </wp14:sizeRelV>
+          </wp:anchor>
+        </w:drawing>
+      </w:r>
+      <w:r>
+        <w:rPr>
+          <w:noProof/>
+        </w:rPr>
+        <w:drawing>
+          <wp:anchor distT="0" distB="0" distL="114300" distR="114300" simplePos="0" relativeHeight="251669504" behindDoc="0" locked="0" layoutInCell="1" allowOverlap="1" wp14:anchorId="0A42286E" wp14:editId="2E92BB99">
+            <wp:simplePos x="0" y="0"/>
+            <wp:positionH relativeFrom="margin">
+              <wp:align>left</wp:align>
+            </wp:positionH>
+            <wp:positionV relativeFrom="paragraph">
+              <wp:posOffset>277343</wp:posOffset>
+            </wp:positionV>
+            <wp:extent cx="1304944" cy="2026310"/>
+            <wp:effectExtent l="0" t="0" r="9525" b="0"/>
+            <wp:wrapSquare wrapText="bothSides"/>
+            <wp:docPr id="10" name="Picture 10"/>
+            <wp:cNvGraphicFramePr>
+              <a:graphicFrameLocks xmlns:a="http://schemas.openxmlformats.org/drawingml/2006/main" noChangeAspect="1"/>
+            </wp:cNvGraphicFramePr>
+            <a:graphic xmlns:a="http://schemas.openxmlformats.org/drawingml/2006/main">
+              <a:graphicData uri="http://schemas.openxmlformats.org/drawingml/2006/picture">
+                <pic:pic xmlns:pic="http://schemas.openxmlformats.org/drawingml/2006/picture">
+                  <pic:nvPicPr>
+                    <pic:cNvPr id="0" name="Picture 2"/>
+                    <pic:cNvPicPr>
+                      <a:picLocks noChangeAspect="1" noChangeArrowheads="1"/>
+                    </pic:cNvPicPr>
+                  </pic:nvPicPr>
+                  <pic:blipFill>
+                    <a:blip r:embed="rId16" cstate="print">
+                      <a:extLst>
+                        <a:ext uri="{28A0092B-C50C-407E-A947-70E740481C1C}">
+                          <a14:useLocalDpi xmlns:a14="http://schemas.microsoft.com/office/drawing/2010/main" val="0"/>
+                        </a:ext>
+                      </a:extLst>
+                    </a:blip>
+                    <a:srcRect/>
+                    <a:stretch>
+                      <a:fillRect/>
+                    </a:stretch>
+                  </pic:blipFill>
+                  <pic:spPr bwMode="auto">
+                    <a:xfrm>
+                      <a:off x="0" y="0"/>
+                      <a:ext cx="1304944" cy="2026310"/>
+                    </a:xfrm>
+                    <a:prstGeom prst="rect">
+                      <a:avLst/>
+                    </a:prstGeom>
+                    <a:noFill/>
+                  </pic:spPr>
+                </pic:pic>
+              </a:graphicData>
+            </a:graphic>
+          </wp:anchor>
+        </w:drawing>
+      </w:r>
+    </w:p>
+    <w:p>
+      <w:r>
+        <w:rPr>
+          <w:noProof/>
+        </w:rPr>
+        <w:drawing>
+          <wp:anchor distT="0" distB="0" distL="114300" distR="114300" simplePos="0" relativeHeight="251671552" behindDoc="0" locked="0" layoutInCell="1" allowOverlap="1" wp14:anchorId="3AF67101" wp14:editId="3F381000">
+            <wp:simplePos x="0" y="0"/>
+            <wp:positionH relativeFrom="column">
+              <wp:posOffset>2750185</wp:posOffset>
+            </wp:positionH>
+            <wp:positionV relativeFrom="paragraph">
+              <wp:posOffset>5715</wp:posOffset>
+            </wp:positionV>
+            <wp:extent cx="1268095" cy="2011045"/>
+            <wp:effectExtent l="0" t="0" r="8255" b="8255"/>
+            <wp:wrapSquare wrapText="bothSides"/>
+            <wp:docPr id="12" name="Picture 12" descr="Graphical user interface, text, application, chat or text message&#10;&#10;Description automatically generated"/>
+            <wp:cNvGraphicFramePr>
+              <a:graphicFrameLocks xmlns:a="http://schemas.openxmlformats.org/drawingml/2006/main" noChangeAspect="1"/>
+            </wp:cNvGraphicFramePr>
+            <a:graphic xmlns:a="http://schemas.openxmlformats.org/drawingml/2006/main">
+              <a:graphicData uri="http://schemas.openxmlformats.org/drawingml/2006/picture">
+                <pic:pic xmlns:pic="http://schemas.openxmlformats.org/drawingml/2006/picture">
+                  <pic:nvPicPr>
+                    <pic:cNvPr id="12" name="Picture 12" descr="Graphical user interface, text, application, chat or text message&#10;&#10;Description automatically generated"/>
+                    <pic:cNvPicPr>
+                      <a:picLocks noChangeAspect="1" noChangeArrowheads="1"/>
+                    </pic:cNvPicPr>
+                  </pic:nvPicPr>
+                  <pic:blipFill>
+                    <a:blip r:embed="rId17" cstate="print">
+                      <a:extLst>
+                        <a:ext uri="{28A0092B-C50C-407E-A947-70E740481C1C}">
+                          <a14:useLocalDpi xmlns:a14="http://schemas.microsoft.com/office/drawing/2010/main" val="0"/>
+                        </a:ext>
+                      </a:extLst>
+                    </a:blip>
+                    <a:srcRect/>
+                    <a:stretch>
+                      <a:fillRect/>
+                    </a:stretch>
+                  </pic:blipFill>
+                  <pic:spPr bwMode="auto">
+                    <a:xfrm>
+                      <a:off x="0" y="0"/>
+                      <a:ext cx="1268095" cy="2011045"/>
+                    </a:xfrm>
+                    <a:prstGeom prst="rect">
+                      <a:avLst/>
+                    </a:prstGeom>
+                    <a:noFill/>
+                  </pic:spPr>
+                </pic:pic>
+              </a:graphicData>
+            </a:graphic>
+            <wp14:sizeRelH relativeFrom="margin">
+              <wp14:pctWidth>0</wp14:pctWidth>
+            </wp14:sizeRelH>
+            <wp14:sizeRelV relativeFrom="margin">
+              <wp14:pctHeight>0</wp14:pctHeight>
+            </wp14:sizeRelV>
+          </wp:anchor>
+        </w:drawing>
+      </w:r>
+      <w:r>
+        <w:rPr>
+          <w:noProof/>
+        </w:rPr>
+        <w:drawing>
+          <wp:anchor distT="0" distB="0" distL="114300" distR="114300" simplePos="0" relativeHeight="251670528" behindDoc="0" locked="0" layoutInCell="1" allowOverlap="1" wp14:anchorId="66875C79" wp14:editId="368D8CD4">
+            <wp:simplePos x="0" y="0"/>
+            <wp:positionH relativeFrom="column">
+              <wp:posOffset>1389380</wp:posOffset>
+            </wp:positionH>
+            <wp:positionV relativeFrom="paragraph">
+              <wp:posOffset>5715</wp:posOffset>
+            </wp:positionV>
+            <wp:extent cx="1235710" cy="2022475"/>
+            <wp:effectExtent l="0" t="0" r="2540" b="0"/>
+            <wp:wrapSquare wrapText="bothSides"/>
+            <wp:docPr id="11" name="Picture 11" descr="Graphical user interface, text, application&#10;&#10;Description automatically generated"/>
+            <wp:cNvGraphicFramePr>
+              <a:graphicFrameLocks xmlns:a="http://schemas.openxmlformats.org/drawingml/2006/main" noChangeAspect="1"/>
+            </wp:cNvGraphicFramePr>
+            <a:graphic xmlns:a="http://schemas.openxmlformats.org/drawingml/2006/main">
+              <a:graphicData uri="http://schemas.openxmlformats.org/drawingml/2006/picture">
+                <pic:pic xmlns:pic="http://schemas.openxmlformats.org/drawingml/2006/picture">
+                  <pic:nvPicPr>
+                    <pic:cNvPr id="11" name="Picture 11" descr="Graphical user interface, text, application&#10;&#10;Description automatically generated"/>
+                    <pic:cNvPicPr>
+                      <a:picLocks noChangeAspect="1" noChangeArrowheads="1"/>
+                    </pic:cNvPicPr>
+                  </pic:nvPicPr>
+                  <pic:blipFill>
+                    <a:blip r:embed="rId18" cstate="print">
+                      <a:extLst>
+                        <a:ext uri="{28A0092B-C50C-407E-A947-70E740481C1C}">
+                          <a14:useLocalDpi xmlns:a14="http://schemas.microsoft.com/office/drawing/2010/main" val="0"/>
+                        </a:ext>
+                      </a:extLst>
+                    </a:blip>
+                    <a:srcRect/>
+                    <a:stretch>
+                      <a:fillRect/>
+                    </a:stretch>
+                  </pic:blipFill>
+                  <pic:spPr bwMode="auto">
+                    <a:xfrm>
+                      <a:off x="0" y="0"/>
+                      <a:ext cx="1235710" cy="2022475"/>
+                    </a:xfrm>
+                    <a:prstGeom prst="rect">
+                      <a:avLst/>
+                    </a:prstGeom>
+                    <a:noFill/>
+                  </pic:spPr>
+                </pic:pic>
+              </a:graphicData>
+            </a:graphic>
+            <wp14:sizeRelH relativeFrom="margin">
+              <wp14:pctWidth>0</wp14:pctWidth>
+            </wp14:sizeRelH>
+            <wp14:sizeRelV relativeFrom="margin">
+              <wp14:pctHeight>0</wp14:pctHeight>
+            </wp14:sizeRelV>
+          </wp:anchor>
+        </w:drawing>
+      </w:r>
+    </w:p>
+    <w:p/>
+    <w:p/>
+    <w:p/>
+    <w:p/>
+    <w:p/>
+    <w:p/>
+    <w:p>
+      <w:r>
+        <w:rPr>
+          <w:noProof/>
+        </w:rPr>
+        <w:drawing>
+          <wp:anchor distT="0" distB="0" distL="114300" distR="114300" simplePos="0" relativeHeight="251675648" behindDoc="0" locked="0" layoutInCell="1" allowOverlap="1" wp14:anchorId="777C3FA9" wp14:editId="51D04F92">
+            <wp:simplePos x="0" y="0"/>
+            <wp:positionH relativeFrom="column">
+              <wp:posOffset>2772461</wp:posOffset>
+            </wp:positionH>
+            <wp:positionV relativeFrom="paragraph">
+              <wp:posOffset>106045</wp:posOffset>
+            </wp:positionV>
+            <wp:extent cx="1206500" cy="2003425"/>
+            <wp:effectExtent l="0" t="0" r="0" b="0"/>
+            <wp:wrapSquare wrapText="bothSides"/>
+            <wp:docPr id="16" name="Picture 16"/>
+            <wp:cNvGraphicFramePr>
+              <a:graphicFrameLocks xmlns:a="http://schemas.openxmlformats.org/drawingml/2006/main" noChangeAspect="1"/>
+            </wp:cNvGraphicFramePr>
+            <a:graphic xmlns:a="http://schemas.openxmlformats.org/drawingml/2006/main">
+              <a:graphicData uri="http://schemas.openxmlformats.org/drawingml/2006/picture">
+                <pic:pic xmlns:pic="http://schemas.openxmlformats.org/drawingml/2006/picture">
+                  <pic:nvPicPr>
+                    <pic:cNvPr id="0" name="Picture 8"/>
+                    <pic:cNvPicPr>
+                      <a:picLocks noChangeAspect="1" noChangeArrowheads="1"/>
+                    </pic:cNvPicPr>
+                  </pic:nvPicPr>
+                  <pic:blipFill>
+                    <a:blip r:embed="rId19" cstate="print">
+                      <a:extLst>
+                        <a:ext uri="{28A0092B-C50C-407E-A947-70E740481C1C}">
+                          <a14:useLocalDpi xmlns:a14="http://schemas.microsoft.com/office/drawing/2010/main" val="0"/>
+                        </a:ext>
+                      </a:extLst>
+                    </a:blip>
+                    <a:srcRect/>
+                    <a:stretch>
+                      <a:fillRect/>
+                    </a:stretch>
+                  </pic:blipFill>
+                  <pic:spPr bwMode="auto">
+                    <a:xfrm>
+                      <a:off x="0" y="0"/>
+                      <a:ext cx="1206500" cy="2003425"/>
+                    </a:xfrm>
+                    <a:prstGeom prst="rect">
+                      <a:avLst/>
+                    </a:prstGeom>
+                    <a:noFill/>
+                  </pic:spPr>
+                </pic:pic>
+              </a:graphicData>
+            </a:graphic>
+            <wp14:sizeRelH relativeFrom="margin">
+              <wp14:pctWidth>0</wp14:pctWidth>
+            </wp14:sizeRelH>
+            <wp14:sizeRelV relativeFrom="margin">
+              <wp14:pctHeight>0</wp14:pctHeight>
+            </wp14:sizeRelV>
+          </wp:anchor>
+        </w:drawing>
+      </w:r>
+      <w:r>
+        <w:rPr>
+          <w:noProof/>
+        </w:rPr>
+        <w:drawing>
+          <wp:anchor distT="0" distB="0" distL="114300" distR="114300" simplePos="0" relativeHeight="251673600" behindDoc="0" locked="0" layoutInCell="1" allowOverlap="1" wp14:anchorId="162D8162" wp14:editId="4878EEE2">
+            <wp:simplePos x="0" y="0"/>
+            <wp:positionH relativeFrom="margin">
+              <wp:align>left</wp:align>
+            </wp:positionH>
+            <wp:positionV relativeFrom="paragraph">
+              <wp:posOffset>107620</wp:posOffset>
+            </wp:positionV>
+            <wp:extent cx="1265555" cy="2011045"/>
+            <wp:effectExtent l="0" t="0" r="0" b="8255"/>
+            <wp:wrapSquare wrapText="bothSides"/>
+            <wp:docPr id="14" name="Picture 14"/>
+            <wp:cNvGraphicFramePr>
+              <a:graphicFrameLocks xmlns:a="http://schemas.openxmlformats.org/drawingml/2006/main" noChangeAspect="1"/>
+            </wp:cNvGraphicFramePr>
+            <a:graphic xmlns:a="http://schemas.openxmlformats.org/drawingml/2006/main">
+              <a:graphicData uri="http://schemas.openxmlformats.org/drawingml/2006/picture">
+                <pic:pic xmlns:pic="http://schemas.openxmlformats.org/drawingml/2006/picture">
+                  <pic:nvPicPr>
+                    <pic:cNvPr id="0" name="Picture 6"/>
+                    <pic:cNvPicPr>
+                      <a:picLocks noChangeAspect="1" noChangeArrowheads="1"/>
+                    </pic:cNvPicPr>
+                  </pic:nvPicPr>
+                  <pic:blipFill>
+                    <a:blip r:embed="rId20" cstate="print">
+                      <a:extLst>
+                        <a:ext uri="{28A0092B-C50C-407E-A947-70E740481C1C}">
+                          <a14:useLocalDpi xmlns:a14="http://schemas.microsoft.com/office/drawing/2010/main" val="0"/>
+                        </a:ext>
+                      </a:extLst>
+                    </a:blip>
+                    <a:srcRect/>
+                    <a:stretch>
+                      <a:fillRect/>
+                    </a:stretch>
+                  </pic:blipFill>
+                  <pic:spPr bwMode="auto">
+                    <a:xfrm>
+                      <a:off x="0" y="0"/>
+                      <a:ext cx="1265555" cy="2011045"/>
+                    </a:xfrm>
+                    <a:prstGeom prst="rect">
+                      <a:avLst/>
+                    </a:prstGeom>
+                    <a:noFill/>
+                  </pic:spPr>
+                </pic:pic>
+              </a:graphicData>
+            </a:graphic>
+            <wp14:sizeRelH relativeFrom="margin">
+              <wp14:pctWidth>0</wp14:pctWidth>
+            </wp14:sizeRelH>
+            <wp14:sizeRelV relativeFrom="margin">
+              <wp14:pctHeight>0</wp14:pctHeight>
+            </wp14:sizeRelV>
+          </wp:anchor>
+        </w:drawing>
+      </w:r>
+      <w:r>
+        <w:rPr>
+          <w:noProof/>
+        </w:rPr>
+        <w:drawing>
+          <wp:anchor distT="0" distB="0" distL="114300" distR="114300" simplePos="0" relativeHeight="251674624" behindDoc="0" locked="0" layoutInCell="1" allowOverlap="1" wp14:anchorId="607C52F9" wp14:editId="3554BD6C">
+            <wp:simplePos x="0" y="0"/>
+            <wp:positionH relativeFrom="column">
+              <wp:posOffset>1382395</wp:posOffset>
+            </wp:positionH>
+            <wp:positionV relativeFrom="paragraph">
+              <wp:posOffset>120320</wp:posOffset>
+            </wp:positionV>
+            <wp:extent cx="1264920" cy="1983105"/>
+            <wp:effectExtent l="0" t="0" r="0" b="0"/>
+            <wp:wrapSquare wrapText="bothSides"/>
+            <wp:docPr id="15" name="Picture 15"/>
+            <wp:cNvGraphicFramePr>
+              <a:graphicFrameLocks xmlns:a="http://schemas.openxmlformats.org/drawingml/2006/main" noChangeAspect="1"/>
+            </wp:cNvGraphicFramePr>
+            <a:graphic xmlns:a="http://schemas.openxmlformats.org/drawingml/2006/main">
+              <a:graphicData uri="http://schemas.openxmlformats.org/drawingml/2006/picture">
+                <pic:pic xmlns:pic="http://schemas.openxmlformats.org/drawingml/2006/picture">
+                  <pic:nvPicPr>
+                    <pic:cNvPr id="0" name="Picture 7"/>
+                    <pic:cNvPicPr>
+                      <a:picLocks noChangeAspect="1" noChangeArrowheads="1"/>
+                    </pic:cNvPicPr>
+                  </pic:nvPicPr>
+                  <pic:blipFill>
+                    <a:blip r:embed="rId21" cstate="print">
+                      <a:extLst>
+                        <a:ext uri="{28A0092B-C50C-407E-A947-70E740481C1C}">
+                          <a14:useLocalDpi xmlns:a14="http://schemas.microsoft.com/office/drawing/2010/main" val="0"/>
+                        </a:ext>
+                      </a:extLst>
+                    </a:blip>
+                    <a:srcRect/>
+                    <a:stretch>
+                      <a:fillRect/>
+                    </a:stretch>
+                  </pic:blipFill>
+                  <pic:spPr bwMode="auto">
+                    <a:xfrm>
+                      <a:off x="0" y="0"/>
+                      <a:ext cx="1264920" cy="1983105"/>
+                    </a:xfrm>
+                    <a:prstGeom prst="rect">
+                      <a:avLst/>
+                    </a:prstGeom>
+                    <a:noFill/>
+                  </pic:spPr>
+                </pic:pic>
+              </a:graphicData>
+            </a:graphic>
+            <wp14:sizeRelH relativeFrom="margin">
+              <wp14:pctWidth>0</wp14:pctWidth>
+            </wp14:sizeRelH>
+            <wp14:sizeRelV relativeFrom="margin">
+              <wp14:pctHeight>0</wp14:pctHeight>
+            </wp14:sizeRelV>
+          </wp:anchor>
+        </w:drawing>
+      </w:r>
+    </w:p>
+    <w:p>
+      <w:pPr>
+        <w:ind w:firstLine="720"/>
+      </w:pPr>
+    </w:p>
     <w:sectPr>
+      <w:headerReference w:type="default" r:id="rId22"/>
       <w:pgSz w:w="12240" w:h="15840"/>
       <w:pgMar w:top="1440" w:right="1440" w:bottom="1440" w:left="1440" w:header="720" w:footer="720" w:gutter="0"/>
       <w:cols w:space="720"/>
@@ -579,7 +1471,7 @@
 </file>
 
 <file path=word/endnotes.xml><?xml version="1.0" encoding="utf-8"?>
-<w:endnotes xmlns:wpc="http://schemas.microsoft.com/office/word/2010/wordprocessingCanvas" xmlns:cx="http://schemas.microsoft.com/office/drawing/2014/chartex" xmlns:cx1="http://schemas.microsoft.com/office/drawing/2015/9/8/chartex" xmlns:cx2="http://schemas.microsoft.com/office/drawing/2015/10/21/chartex" xmlns:cx3="http://schemas.microsoft.com/office/drawing/2016/5/9/chartex" xmlns:cx4="http://schemas.microsoft.com/office/drawing/2016/5/10/chartex" xmlns:cx5="http://schemas.microsoft.com/office/drawing/2016/5/11/chartex" xmlns:cx6="http://schemas.microsoft.com/office/drawing/2016/5/12/chartex" xmlns:cx7="http://schemas.microsoft.com/office/drawing/2016/5/13/chartex" xmlns:cx8="http://schemas.microsoft.com/office/drawing/2016/5/14/chartex" xmlns:mc="http://schemas.openxmlformats.org/markup-compatibility/2006" xmlns:aink="http://schemas.microsoft.com/office/drawing/2016/ink" xmlns:am3d="http://schemas.microsoft.com/office/drawing/2017/model3d" xmlns:o="urn:schemas-microsoft-com:office:office" xmlns:r="http://schemas.openxmlformats.org/officeDocument/2006/relationships" xmlns:m="http://schemas.openxmlformats.org/officeDocument/2006/math" xmlns:v="urn:schemas-microsoft-com:vml" xmlns:wp14="http://schemas.microsoft.com/office/word/2010/wordprocessingDrawing" xmlns:wp="http://schemas.openxmlformats.org/drawingml/2006/wordprocessingDrawing" xmlns:w10="urn:schemas-microsoft-com:office:word" xmlns:w="http://schemas.openxmlformats.org/wordprocessingml/2006/main" xmlns:w14="http://schemas.microsoft.com/office/word/2010/wordml" xmlns:w15="http://schemas.microsoft.com/office/word/2012/wordml" xmlns:w16cex="http://schemas.microsoft.com/office/word/2018/wordml/cex" xmlns:w16cid="http://schemas.microsoft.com/office/word/2016/wordml/cid" xmlns:w16="http://schemas.microsoft.com/office/word/2018/wordml" xmlns:w16sdtdh="http://schemas.microsoft.com/office/word/2020/wordml/sdtdatahash" xmlns:w16se="http://schemas.microsoft.com/office/word/2015/wordml/symex" xmlns:wpg="http://schemas.microsoft.com/office/word/2010/wordprocessingGroup" xmlns:wpi="http://schemas.microsoft.com/office/word/2010/wordprocessingInk" xmlns:wne="http://schemas.microsoft.com/office/word/2006/wordml" xmlns:wps="http://schemas.microsoft.com/office/word/2010/wordprocessingShape" mc:Ignorable="w14 w15 w16se w16cid w16 w16cex w16sdtdh wp14">
+<w:endnotes xmlns:wpc="http://schemas.microsoft.com/office/word/2010/wordprocessingCanvas" xmlns:cx="http://schemas.microsoft.com/office/drawing/2014/chartex" xmlns:cx1="http://schemas.microsoft.com/office/drawing/2015/9/8/chartex" xmlns:cx2="http://schemas.microsoft.com/office/drawing/2015/10/21/chartex" xmlns:cx3="http://schemas.microsoft.com/office/drawing/2016/5/9/chartex" xmlns:cx4="http://schemas.microsoft.com/office/drawing/2016/5/10/chartex" xmlns:cx5="http://schemas.microsoft.com/office/drawing/2016/5/11/chartex" xmlns:cx6="http://schemas.microsoft.com/office/drawing/2016/5/12/chartex" xmlns:cx7="http://schemas.microsoft.com/office/drawing/2016/5/13/chartex" xmlns:cx8="http://schemas.microsoft.com/office/drawing/2016/5/14/chartex" xmlns:mc="http://schemas.openxmlformats.org/markup-compatibility/2006" xmlns:aink="http://schemas.microsoft.com/office/drawing/2016/ink" xmlns:am3d="http://schemas.microsoft.com/office/drawing/2017/model3d" xmlns:o="urn:schemas-microsoft-com:office:office" xmlns:oel="http://schemas.microsoft.com/office/2019/extlst" xmlns:r="http://schemas.openxmlformats.org/officeDocument/2006/relationships" xmlns:m="http://schemas.openxmlformats.org/officeDocument/2006/math" xmlns:v="urn:schemas-microsoft-com:vml" xmlns:wp14="http://schemas.microsoft.com/office/word/2010/wordprocessingDrawing" xmlns:wp="http://schemas.openxmlformats.org/drawingml/2006/wordprocessingDrawing" xmlns:w10="urn:schemas-microsoft-com:office:word" xmlns:w="http://schemas.openxmlformats.org/wordprocessingml/2006/main" xmlns:w14="http://schemas.microsoft.com/office/word/2010/wordml" xmlns:w15="http://schemas.microsoft.com/office/word/2012/wordml" xmlns:w16cex="http://schemas.microsoft.com/office/word/2018/wordml/cex" xmlns:w16cid="http://schemas.microsoft.com/office/word/2016/wordml/cid" xmlns:w16="http://schemas.microsoft.com/office/word/2018/wordml" xmlns:w16sdtdh="http://schemas.microsoft.com/office/word/2020/wordml/sdtdatahash" xmlns:w16se="http://schemas.microsoft.com/office/word/2015/wordml/symex" xmlns:wpg="http://schemas.microsoft.com/office/word/2010/wordprocessingGroup" xmlns:wpi="http://schemas.microsoft.com/office/word/2010/wordprocessingInk" xmlns:wne="http://schemas.microsoft.com/office/word/2006/wordml" xmlns:wps="http://schemas.microsoft.com/office/word/2010/wordprocessingShape" mc:Ignorable="w14 w15 w16se w16cid w16 w16cex w16sdtdh wp14">
   <w:endnote w:type="separator" w:id="-1">
     <w:p>
       <w:pPr>
@@ -604,7 +1496,7 @@
 </file>
 
 <file path=word/footnotes.xml><?xml version="1.0" encoding="utf-8"?>
-<w:footnotes xmlns:wpc="http://schemas.microsoft.com/office/word/2010/wordprocessingCanvas" xmlns:cx="http://schemas.microsoft.com/office/drawing/2014/chartex" xmlns:cx1="http://schemas.microsoft.com/office/drawing/2015/9/8/chartex" xmlns:cx2="http://schemas.microsoft.com/office/drawing/2015/10/21/chartex" xmlns:cx3="http://schemas.microsoft.com/office/drawing/2016/5/9/chartex" xmlns:cx4="http://schemas.microsoft.com/office/drawing/2016/5/10/chartex" xmlns:cx5="http://schemas.microsoft.com/office/drawing/2016/5/11/chartex" xmlns:cx6="http://schemas.microsoft.com/office/drawing/2016/5/12/chartex" xmlns:cx7="http://schemas.microsoft.com/office/drawing/2016/5/13/chartex" xmlns:cx8="http://schemas.microsoft.com/office/drawing/2016/5/14/chartex" xmlns:mc="http://schemas.openxmlformats.org/markup-compatibility/2006" xmlns:aink="http://schemas.microsoft.com/office/drawing/2016/ink" xmlns:am3d="http://schemas.microsoft.com/office/drawing/2017/model3d" xmlns:o="urn:schemas-microsoft-com:office:office" xmlns:r="http://schemas.openxmlformats.org/officeDocument/2006/relationships" xmlns:m="http://schemas.openxmlformats.org/officeDocument/2006/math" xmlns:v="urn:schemas-microsoft-com:vml" xmlns:wp14="http://schemas.microsoft.com/office/word/2010/wordprocessingDrawing" xmlns:wp="http://schemas.openxmlformats.org/drawingml/2006/wordprocessingDrawing" xmlns:w10="urn:schemas-microsoft-com:office:word" xmlns:w="http://schemas.openxmlformats.org/wordprocessingml/2006/main" xmlns:w14="http://schemas.microsoft.com/office/word/2010/wordml" xmlns:w15="http://schemas.microsoft.com/office/word/2012/wordml" xmlns:w16cex="http://schemas.microsoft.com/office/word/2018/wordml/cex" xmlns:w16cid="http://schemas.microsoft.com/office/word/2016/wordml/cid" xmlns:w16="http://schemas.microsoft.com/office/word/2018/wordml" xmlns:w16sdtdh="http://schemas.microsoft.com/office/word/2020/wordml/sdtdatahash" xmlns:w16se="http://schemas.microsoft.com/office/word/2015/wordml/symex" xmlns:wpg="http://schemas.microsoft.com/office/word/2010/wordprocessingGroup" xmlns:wpi="http://schemas.microsoft.com/office/word/2010/wordprocessingInk" xmlns:wne="http://schemas.microsoft.com/office/word/2006/wordml" xmlns:wps="http://schemas.microsoft.com/office/word/2010/wordprocessingShape" mc:Ignorable="w14 w15 w16se w16cid w16 w16cex w16sdtdh wp14">
+<w:footnotes xmlns:wpc="http://schemas.microsoft.com/office/word/2010/wordprocessingCanvas" xmlns:cx="http://schemas.microsoft.com/office/drawing/2014/chartex" xmlns:cx1="http://schemas.microsoft.com/office/drawing/2015/9/8/chartex" xmlns:cx2="http://schemas.microsoft.com/office/drawing/2015/10/21/chartex" xmlns:cx3="http://schemas.microsoft.com/office/drawing/2016/5/9/chartex" xmlns:cx4="http://schemas.microsoft.com/office/drawing/2016/5/10/chartex" xmlns:cx5="http://schemas.microsoft.com/office/drawing/2016/5/11/chartex" xmlns:cx6="http://schemas.microsoft.com/office/drawing/2016/5/12/chartex" xmlns:cx7="http://schemas.microsoft.com/office/drawing/2016/5/13/chartex" xmlns:cx8="http://schemas.microsoft.com/office/drawing/2016/5/14/chartex" xmlns:mc="http://schemas.openxmlformats.org/markup-compatibility/2006" xmlns:aink="http://schemas.microsoft.com/office/drawing/2016/ink" xmlns:am3d="http://schemas.microsoft.com/office/drawing/2017/model3d" xmlns:o="urn:schemas-microsoft-com:office:office" xmlns:oel="http://schemas.microsoft.com/office/2019/extlst" xmlns:r="http://schemas.openxmlformats.org/officeDocument/2006/relationships" xmlns:m="http://schemas.openxmlformats.org/officeDocument/2006/math" xmlns:v="urn:schemas-microsoft-com:vml" xmlns:wp14="http://schemas.microsoft.com/office/word/2010/wordprocessingDrawing" xmlns:wp="http://schemas.openxmlformats.org/drawingml/2006/wordprocessingDrawing" xmlns:w10="urn:schemas-microsoft-com:office:word" xmlns:w="http://schemas.openxmlformats.org/wordprocessingml/2006/main" xmlns:w14="http://schemas.microsoft.com/office/word/2010/wordml" xmlns:w15="http://schemas.microsoft.com/office/word/2012/wordml" xmlns:w16cex="http://schemas.microsoft.com/office/word/2018/wordml/cex" xmlns:w16cid="http://schemas.microsoft.com/office/word/2016/wordml/cid" xmlns:w16="http://schemas.microsoft.com/office/word/2018/wordml" xmlns:w16sdtdh="http://schemas.microsoft.com/office/word/2020/wordml/sdtdatahash" xmlns:w16se="http://schemas.microsoft.com/office/word/2015/wordml/symex" xmlns:wpg="http://schemas.microsoft.com/office/word/2010/wordprocessingGroup" xmlns:wpi="http://schemas.microsoft.com/office/word/2010/wordprocessingInk" xmlns:wne="http://schemas.microsoft.com/office/word/2006/wordml" xmlns:wps="http://schemas.microsoft.com/office/word/2010/wordprocessingShape" mc:Ignorable="w14 w15 w16se w16cid w16 w16cex w16sdtdh wp14">
   <w:footnote w:type="separator" w:id="-1">
     <w:p>
       <w:pPr>
@@ -628,8 +1520,21 @@
 </w:footnotes>
 </file>
 
+<file path=word/header1.xml><?xml version="1.0" encoding="utf-8"?>
+<w:hdr xmlns:wpc="http://schemas.microsoft.com/office/word/2010/wordprocessingCanvas" xmlns:cx="http://schemas.microsoft.com/office/drawing/2014/chartex" xmlns:cx1="http://schemas.microsoft.com/office/drawing/2015/9/8/chartex" xmlns:cx2="http://schemas.microsoft.com/office/drawing/2015/10/21/chartex" xmlns:cx3="http://schemas.microsoft.com/office/drawing/2016/5/9/chartex" xmlns:cx4="http://schemas.microsoft.com/office/drawing/2016/5/10/chartex" xmlns:cx5="http://schemas.microsoft.com/office/drawing/2016/5/11/chartex" xmlns:cx6="http://schemas.microsoft.com/office/drawing/2016/5/12/chartex" xmlns:cx7="http://schemas.microsoft.com/office/drawing/2016/5/13/chartex" xmlns:cx8="http://schemas.microsoft.com/office/drawing/2016/5/14/chartex" xmlns:mc="http://schemas.openxmlformats.org/markup-compatibility/2006" xmlns:aink="http://schemas.microsoft.com/office/drawing/2016/ink" xmlns:am3d="http://schemas.microsoft.com/office/drawing/2017/model3d" xmlns:o="urn:schemas-microsoft-com:office:office" xmlns:oel="http://schemas.microsoft.com/office/2019/extlst" xmlns:r="http://schemas.openxmlformats.org/officeDocument/2006/relationships" xmlns:m="http://schemas.openxmlformats.org/officeDocument/2006/math" xmlns:v="urn:schemas-microsoft-com:vml" xmlns:wp14="http://schemas.microsoft.com/office/word/2010/wordprocessingDrawing" xmlns:wp="http://schemas.openxmlformats.org/drawingml/2006/wordprocessingDrawing" xmlns:w10="urn:schemas-microsoft-com:office:word" xmlns:w="http://schemas.openxmlformats.org/wordprocessingml/2006/main" xmlns:w14="http://schemas.microsoft.com/office/word/2010/wordml" xmlns:w15="http://schemas.microsoft.com/office/word/2012/wordml" xmlns:w16cex="http://schemas.microsoft.com/office/word/2018/wordml/cex" xmlns:w16cid="http://schemas.microsoft.com/office/word/2016/wordml/cid" xmlns:w16="http://schemas.microsoft.com/office/word/2018/wordml" xmlns:w16sdtdh="http://schemas.microsoft.com/office/word/2020/wordml/sdtdatahash" xmlns:w16se="http://schemas.microsoft.com/office/word/2015/wordml/symex" xmlns:wpg="http://schemas.microsoft.com/office/word/2010/wordprocessingGroup" xmlns:wpi="http://schemas.microsoft.com/office/word/2010/wordprocessingInk" xmlns:wne="http://schemas.microsoft.com/office/word/2006/wordml" xmlns:wps="http://schemas.microsoft.com/office/word/2010/wordprocessingShape" mc:Ignorable="w14 w15 w16se w16cid w16 w16cex w16sdtdh wp14">
+  <w:p>
+    <w:pPr>
+      <w:pStyle w:val="Header"/>
+    </w:pPr>
+    <w:r>
+      <w:t>By Neta Vega / Reut Hakiki / Tamar Ben-Hillel</w:t>
+    </w:r>
+  </w:p>
+</w:hdr>
+</file>
+
 <file path=word/numbering.xml><?xml version="1.0" encoding="utf-8"?>
-<w:numbering xmlns:wpc="http://schemas.microsoft.com/office/word/2010/wordprocessingCanvas" xmlns:cx="http://schemas.microsoft.com/office/drawing/2014/chartex" xmlns:cx1="http://schemas.microsoft.com/office/drawing/2015/9/8/chartex" xmlns:cx2="http://schemas.microsoft.com/office/drawing/2015/10/21/chartex" xmlns:cx3="http://schemas.microsoft.com/office/drawing/2016/5/9/chartex" xmlns:cx4="http://schemas.microsoft.com/office/drawing/2016/5/10/chartex" xmlns:cx5="http://schemas.microsoft.com/office/drawing/2016/5/11/chartex" xmlns:cx6="http://schemas.microsoft.com/office/drawing/2016/5/12/chartex" xmlns:cx7="http://schemas.microsoft.com/office/drawing/2016/5/13/chartex" xmlns:cx8="http://schemas.microsoft.com/office/drawing/2016/5/14/chartex" xmlns:mc="http://schemas.openxmlformats.org/markup-compatibility/2006" xmlns:aink="http://schemas.microsoft.com/office/drawing/2016/ink" xmlns:am3d="http://schemas.microsoft.com/office/drawing/2017/model3d" xmlns:o="urn:schemas-microsoft-com:office:office" xmlns:r="http://schemas.openxmlformats.org/officeDocument/2006/relationships" xmlns:m="http://schemas.openxmlformats.org/officeDocument/2006/math" xmlns:v="urn:schemas-microsoft-com:vml" xmlns:wp14="http://schemas.microsoft.com/office/word/2010/wordprocessingDrawing" xmlns:wp="http://schemas.openxmlformats.org/drawingml/2006/wordprocessingDrawing" xmlns:w10="urn:schemas-microsoft-com:office:word" xmlns:w="http://schemas.openxmlformats.org/wordprocessingml/2006/main" xmlns:w14="http://schemas.microsoft.com/office/word/2010/wordml" xmlns:w15="http://schemas.microsoft.com/office/word/2012/wordml" xmlns:w16cex="http://schemas.microsoft.com/office/word/2018/wordml/cex" xmlns:w16cid="http://schemas.microsoft.com/office/word/2016/wordml/cid" xmlns:w16="http://schemas.microsoft.com/office/word/2018/wordml" xmlns:w16sdtdh="http://schemas.microsoft.com/office/word/2020/wordml/sdtdatahash" xmlns:w16se="http://schemas.microsoft.com/office/word/2015/wordml/symex" xmlns:wpg="http://schemas.microsoft.com/office/word/2010/wordprocessingGroup" xmlns:wpi="http://schemas.microsoft.com/office/word/2010/wordprocessingInk" xmlns:wne="http://schemas.microsoft.com/office/word/2006/wordml" xmlns:wps="http://schemas.microsoft.com/office/word/2010/wordprocessingShape" mc:Ignorable="w14 w15 w16se w16cid w16 w16cex w16sdtdh wp14">
+<w:numbering xmlns:wpc="http://schemas.microsoft.com/office/word/2010/wordprocessingCanvas" xmlns:cx="http://schemas.microsoft.com/office/drawing/2014/chartex" xmlns:cx1="http://schemas.microsoft.com/office/drawing/2015/9/8/chartex" xmlns:cx2="http://schemas.microsoft.com/office/drawing/2015/10/21/chartex" xmlns:cx3="http://schemas.microsoft.com/office/drawing/2016/5/9/chartex" xmlns:cx4="http://schemas.microsoft.com/office/drawing/2016/5/10/chartex" xmlns:cx5="http://schemas.microsoft.com/office/drawing/2016/5/11/chartex" xmlns:cx6="http://schemas.microsoft.com/office/drawing/2016/5/12/chartex" xmlns:cx7="http://schemas.microsoft.com/office/drawing/2016/5/13/chartex" xmlns:cx8="http://schemas.microsoft.com/office/drawing/2016/5/14/chartex" xmlns:mc="http://schemas.openxmlformats.org/markup-compatibility/2006" xmlns:aink="http://schemas.microsoft.com/office/drawing/2016/ink" xmlns:am3d="http://schemas.microsoft.com/office/drawing/2017/model3d" xmlns:o="urn:schemas-microsoft-com:office:office" xmlns:oel="http://schemas.microsoft.com/office/2019/extlst" xmlns:r="http://schemas.openxmlformats.org/officeDocument/2006/relationships" xmlns:m="http://schemas.openxmlformats.org/officeDocument/2006/math" xmlns:v="urn:schemas-microsoft-com:vml" xmlns:wp14="http://schemas.microsoft.com/office/word/2010/wordprocessingDrawing" xmlns:wp="http://schemas.openxmlformats.org/drawingml/2006/wordprocessingDrawing" xmlns:w10="urn:schemas-microsoft-com:office:word" xmlns:w="http://schemas.openxmlformats.org/wordprocessingml/2006/main" xmlns:w14="http://schemas.microsoft.com/office/word/2010/wordml" xmlns:w15="http://schemas.microsoft.com/office/word/2012/wordml" xmlns:w16cex="http://schemas.microsoft.com/office/word/2018/wordml/cex" xmlns:w16cid="http://schemas.microsoft.com/office/word/2016/wordml/cid" xmlns:w16="http://schemas.microsoft.com/office/word/2018/wordml" xmlns:w16sdtdh="http://schemas.microsoft.com/office/word/2020/wordml/sdtdatahash" xmlns:w16se="http://schemas.microsoft.com/office/word/2015/wordml/symex" xmlns:wpg="http://schemas.microsoft.com/office/word/2010/wordprocessingGroup" xmlns:wpi="http://schemas.microsoft.com/office/word/2010/wordprocessingInk" xmlns:wne="http://schemas.microsoft.com/office/word/2006/wordml" xmlns:wps="http://schemas.microsoft.com/office/word/2010/wordprocessingShape" mc:Ignorable="w14 w15 w16se w16cid w16 w16cex w16sdtdh wp14">
   <w:abstractNum w:abstractNumId="0" w15:restartNumberingAfterBreak="0">
     <w:nsid w:val="0606442F"/>
     <w:multiLevelType w:val="hybridMultilevel"/>
@@ -719,8 +1624,124 @@
       </w:pPr>
     </w:lvl>
   </w:abstractNum>
-  <w:num w:numId="1">
+  <w:abstractNum w:abstractNumId="1" w15:restartNumberingAfterBreak="0">
+    <w:nsid w:val="713A1A99"/>
+    <w:multiLevelType w:val="multilevel"/>
+    <w:tmpl w:val="329AC86A"/>
+    <w:lvl w:ilvl="0">
+      <w:start w:val="1"/>
+      <w:numFmt w:val="decimal"/>
+      <w:lvlText w:val="%1."/>
+      <w:lvlJc w:val="left"/>
+      <w:pPr>
+        <w:ind w:left="720" w:hanging="360"/>
+      </w:pPr>
+      <w:rPr>
+        <w:u w:val="none"/>
+      </w:rPr>
+    </w:lvl>
+    <w:lvl w:ilvl="1">
+      <w:start w:val="1"/>
+      <w:numFmt w:val="lowerLetter"/>
+      <w:lvlText w:val="%2."/>
+      <w:lvlJc w:val="left"/>
+      <w:pPr>
+        <w:ind w:left="1440" w:hanging="360"/>
+      </w:pPr>
+      <w:rPr>
+        <w:u w:val="none"/>
+      </w:rPr>
+    </w:lvl>
+    <w:lvl w:ilvl="2">
+      <w:start w:val="1"/>
+      <w:numFmt w:val="lowerRoman"/>
+      <w:lvlText w:val="%3."/>
+      <w:lvlJc w:val="right"/>
+      <w:pPr>
+        <w:ind w:left="2160" w:hanging="360"/>
+      </w:pPr>
+      <w:rPr>
+        <w:u w:val="none"/>
+      </w:rPr>
+    </w:lvl>
+    <w:lvl w:ilvl="3">
+      <w:start w:val="1"/>
+      <w:numFmt w:val="decimal"/>
+      <w:lvlText w:val="%4."/>
+      <w:lvlJc w:val="left"/>
+      <w:pPr>
+        <w:ind w:left="2880" w:hanging="360"/>
+      </w:pPr>
+      <w:rPr>
+        <w:u w:val="none"/>
+      </w:rPr>
+    </w:lvl>
+    <w:lvl w:ilvl="4">
+      <w:start w:val="1"/>
+      <w:numFmt w:val="lowerLetter"/>
+      <w:lvlText w:val="%5."/>
+      <w:lvlJc w:val="left"/>
+      <w:pPr>
+        <w:ind w:left="3600" w:hanging="360"/>
+      </w:pPr>
+      <w:rPr>
+        <w:u w:val="none"/>
+      </w:rPr>
+    </w:lvl>
+    <w:lvl w:ilvl="5">
+      <w:start w:val="1"/>
+      <w:numFmt w:val="lowerRoman"/>
+      <w:lvlText w:val="%6."/>
+      <w:lvlJc w:val="right"/>
+      <w:pPr>
+        <w:ind w:left="4320" w:hanging="360"/>
+      </w:pPr>
+      <w:rPr>
+        <w:u w:val="none"/>
+      </w:rPr>
+    </w:lvl>
+    <w:lvl w:ilvl="6">
+      <w:start w:val="1"/>
+      <w:numFmt w:val="decimal"/>
+      <w:lvlText w:val="%7."/>
+      <w:lvlJc w:val="left"/>
+      <w:pPr>
+        <w:ind w:left="5040" w:hanging="360"/>
+      </w:pPr>
+      <w:rPr>
+        <w:u w:val="none"/>
+      </w:rPr>
+    </w:lvl>
+    <w:lvl w:ilvl="7">
+      <w:start w:val="1"/>
+      <w:numFmt w:val="lowerLetter"/>
+      <w:lvlText w:val="%8."/>
+      <w:lvlJc w:val="left"/>
+      <w:pPr>
+        <w:ind w:left="5760" w:hanging="360"/>
+      </w:pPr>
+      <w:rPr>
+        <w:u w:val="none"/>
+      </w:rPr>
+    </w:lvl>
+    <w:lvl w:ilvl="8">
+      <w:start w:val="1"/>
+      <w:numFmt w:val="lowerRoman"/>
+      <w:lvlText w:val="%9."/>
+      <w:lvlJc w:val="right"/>
+      <w:pPr>
+        <w:ind w:left="6480" w:hanging="360"/>
+      </w:pPr>
+      <w:rPr>
+        <w:u w:val="none"/>
+      </w:rPr>
+    </w:lvl>
+  </w:abstractNum>
+  <w:num w:numId="1" w16cid:durableId="346635345">
     <w:abstractNumId w:val="0"/>
+  </w:num>
+  <w:num w:numId="2" w16cid:durableId="160048293">
+    <w:abstractNumId w:val="1"/>
   </w:num>
 </w:numbering>
 </file>
@@ -1124,6 +2145,49 @@
     <w:name w:val="Normal"/>
     <w:qFormat/>
   </w:style>
+  <w:style w:type="paragraph" w:styleId="Heading1">
+    <w:name w:val="heading 1"/>
+    <w:basedOn w:val="Normal"/>
+    <w:next w:val="Normal"/>
+    <w:link w:val="Heading1Char"/>
+    <w:uiPriority w:val="9"/>
+    <w:qFormat/>
+    <w:rsid w:val="0050334E"/>
+    <w:pPr>
+      <w:keepNext/>
+      <w:keepLines/>
+      <w:spacing w:before="240" w:after="0"/>
+      <w:outlineLvl w:val="0"/>
+    </w:pPr>
+    <w:rPr>
+      <w:rFonts w:asciiTheme="majorHAnsi" w:eastAsiaTheme="majorEastAsia" w:hAnsiTheme="majorHAnsi" w:cstheme="majorBidi"/>
+      <w:color w:val="2F5496" w:themeColor="accent1" w:themeShade="BF"/>
+      <w:sz w:val="32"/>
+      <w:szCs w:val="32"/>
+    </w:rPr>
+  </w:style>
+  <w:style w:type="paragraph" w:styleId="Heading2">
+    <w:name w:val="heading 2"/>
+    <w:basedOn w:val="Normal"/>
+    <w:next w:val="Normal"/>
+    <w:link w:val="Heading2Char"/>
+    <w:uiPriority w:val="9"/>
+    <w:unhideWhenUsed/>
+    <w:qFormat/>
+    <w:rsid w:val="000D756C"/>
+    <w:pPr>
+      <w:keepNext/>
+      <w:keepLines/>
+      <w:spacing w:before="40" w:after="0"/>
+      <w:outlineLvl w:val="1"/>
+    </w:pPr>
+    <w:rPr>
+      <w:rFonts w:asciiTheme="majorHAnsi" w:eastAsiaTheme="majorEastAsia" w:hAnsiTheme="majorHAnsi" w:cstheme="majorBidi"/>
+      <w:color w:val="2F5496" w:themeColor="accent1" w:themeShade="BF"/>
+      <w:sz w:val="26"/>
+      <w:szCs w:val="26"/>
+    </w:rPr>
+  </w:style>
   <w:style w:type="character" w:default="1" w:styleId="DefaultParagraphFont">
     <w:name w:val="Default Paragraph Font"/>
     <w:uiPriority w:val="1"/>
@@ -1205,6 +2269,48 @@
     <w:link w:val="Footer"/>
     <w:uiPriority w:val="99"/>
     <w:rsid w:val="005F0703"/>
+  </w:style>
+  <w:style w:type="character" w:customStyle="1" w:styleId="Heading1Char">
+    <w:name w:val="Heading 1 Char"/>
+    <w:basedOn w:val="DefaultParagraphFont"/>
+    <w:link w:val="Heading1"/>
+    <w:uiPriority w:val="9"/>
+    <w:rsid w:val="0050334E"/>
+    <w:rPr>
+      <w:rFonts w:asciiTheme="majorHAnsi" w:eastAsiaTheme="majorEastAsia" w:hAnsiTheme="majorHAnsi" w:cstheme="majorBidi"/>
+      <w:color w:val="2F5496" w:themeColor="accent1" w:themeShade="BF"/>
+      <w:sz w:val="32"/>
+      <w:szCs w:val="32"/>
+    </w:rPr>
+  </w:style>
+  <w:style w:type="character" w:customStyle="1" w:styleId="Heading2Char">
+    <w:name w:val="Heading 2 Char"/>
+    <w:basedOn w:val="DefaultParagraphFont"/>
+    <w:link w:val="Heading2"/>
+    <w:uiPriority w:val="9"/>
+    <w:rsid w:val="000D756C"/>
+    <w:rPr>
+      <w:rFonts w:asciiTheme="majorHAnsi" w:eastAsiaTheme="majorEastAsia" w:hAnsiTheme="majorHAnsi" w:cstheme="majorBidi"/>
+      <w:color w:val="2F5496" w:themeColor="accent1" w:themeShade="BF"/>
+      <w:sz w:val="26"/>
+      <w:szCs w:val="26"/>
+    </w:rPr>
+  </w:style>
+  <w:style w:type="paragraph" w:styleId="NormalWeb">
+    <w:name w:val="Normal (Web)"/>
+    <w:basedOn w:val="Normal"/>
+    <w:uiPriority w:val="99"/>
+    <w:semiHidden/>
+    <w:unhideWhenUsed/>
+    <w:rsid w:val="00627ED2"/>
+    <w:pPr>
+      <w:spacing w:before="100" w:beforeAutospacing="1" w:after="100" w:afterAutospacing="1" w:line="240" w:lineRule="auto"/>
+    </w:pPr>
+    <w:rPr>
+      <w:rFonts w:ascii="Times New Roman" w:eastAsia="Times New Roman" w:hAnsi="Times New Roman" w:cs="Times New Roman"/>
+      <w:sz w:val="24"/>
+      <w:szCs w:val="24"/>
+    </w:rPr>
   </w:style>
 </w:styles>
 </file>

</xml_diff>